<commit_message>
job market sep 2 update
</commit_message>
<xml_diff>
--- a/job_market/contact references/diaz_references_contact.docx
+++ b/job_market/contact references/diaz_references_contact.docx
@@ -1,35 +1,29 @@
 
 <file path=word/document.xml><?xml version="1.0" encoding="utf-8"?>
-<w:document xmlns:wpc="http://schemas.microsoft.com/office/word/2010/wordprocessingCanvas" xmlns:cx="http://schemas.microsoft.com/office/drawing/2014/chartex" xmlns:cx1="http://schemas.microsoft.com/office/drawing/2015/9/8/chartex" xmlns:cx2="http://schemas.microsoft.com/office/drawing/2015/10/21/chartex" xmlns:cx3="http://schemas.microsoft.com/office/drawing/2016/5/9/chartex" xmlns:cx4="http://schemas.microsoft.com/office/drawing/2016/5/10/chartex" xmlns:cx5="http://schemas.microsoft.com/office/drawing/2016/5/11/chartex" xmlns:cx6="http://schemas.microsoft.com/office/drawing/2016/5/12/chartex" xmlns:cx7="http://schemas.microsoft.com/office/drawing/2016/5/13/chartex" xmlns:cx8="http://schemas.microsoft.com/office/drawing/2016/5/14/chartex" xmlns:mc="http://schemas.openxmlformats.org/markup-compatibility/2006" xmlns:aink="http://schemas.microsoft.com/office/drawing/2016/ink" xmlns:am3d="http://schemas.microsoft.com/office/drawing/2017/model3d" xmlns:o="urn:schemas-microsoft-com:office:office" xmlns:r="http://schemas.openxmlformats.org/officeDocument/2006/relationships" xmlns:m="http://schemas.openxmlformats.org/officeDocument/2006/math" xmlns:v="urn:schemas-microsoft-com:vml" xmlns:wp14="http://schemas.microsoft.com/office/word/2010/wordprocessingDrawing" xmlns:wp="http://schemas.openxmlformats.org/drawingml/2006/wordprocessingDrawing" xmlns:w10="urn:schemas-microsoft-com:office:word" xmlns:w="http://schemas.openxmlformats.org/wordprocessingml/2006/main" xmlns:w14="http://schemas.microsoft.com/office/word/2010/wordml" xmlns:w15="http://schemas.microsoft.com/office/word/2012/wordml" xmlns:w16cex="http://schemas.microsoft.com/office/word/2018/wordml/cex" xmlns:w16cid="http://schemas.microsoft.com/office/word/2016/wordml/cid" xmlns:w16="http://schemas.microsoft.com/office/word/2018/wordml" xmlns:w16se="http://schemas.microsoft.com/office/word/2015/wordml/symex" xmlns:wpg="http://schemas.microsoft.com/office/word/2010/wordprocessingGroup" xmlns:wpi="http://schemas.microsoft.com/office/word/2010/wordprocessingInk" xmlns:wne="http://schemas.microsoft.com/office/word/2006/wordml" xmlns:wps="http://schemas.microsoft.com/office/word/2010/wordprocessingShape" mc:Ignorable="w14 w15 w16se w16cid w16 w16cex wp14">
+<w:document xmlns:wpc="http://schemas.microsoft.com/office/word/2010/wordprocessingCanvas" xmlns:cx="http://schemas.microsoft.com/office/drawing/2014/chartex" xmlns:cx1="http://schemas.microsoft.com/office/drawing/2015/9/8/chartex" xmlns:cx2="http://schemas.microsoft.com/office/drawing/2015/10/21/chartex" xmlns:cx3="http://schemas.microsoft.com/office/drawing/2016/5/9/chartex" xmlns:cx4="http://schemas.microsoft.com/office/drawing/2016/5/10/chartex" xmlns:cx5="http://schemas.microsoft.com/office/drawing/2016/5/11/chartex" xmlns:cx6="http://schemas.microsoft.com/office/drawing/2016/5/12/chartex" xmlns:cx7="http://schemas.microsoft.com/office/drawing/2016/5/13/chartex" xmlns:cx8="http://schemas.microsoft.com/office/drawing/2016/5/14/chartex" xmlns:mc="http://schemas.openxmlformats.org/markup-compatibility/2006" xmlns:aink="http://schemas.microsoft.com/office/drawing/2016/ink" xmlns:am3d="http://schemas.microsoft.com/office/drawing/2017/model3d" xmlns:o="urn:schemas-microsoft-com:office:office" xmlns:oel="http://schemas.microsoft.com/office/2019/extlst" xmlns:r="http://schemas.openxmlformats.org/officeDocument/2006/relationships" xmlns:m="http://schemas.openxmlformats.org/officeDocument/2006/math" xmlns:v="urn:schemas-microsoft-com:vml" xmlns:wp14="http://schemas.microsoft.com/office/word/2010/wordprocessingDrawing" xmlns:wp="http://schemas.openxmlformats.org/drawingml/2006/wordprocessingDrawing" xmlns:w10="urn:schemas-microsoft-com:office:word" xmlns:w="http://schemas.openxmlformats.org/wordprocessingml/2006/main" xmlns:w14="http://schemas.microsoft.com/office/word/2010/wordml" xmlns:w15="http://schemas.microsoft.com/office/word/2012/wordml" xmlns:w16cex="http://schemas.microsoft.com/office/word/2018/wordml/cex" xmlns:w16cid="http://schemas.microsoft.com/office/word/2016/wordml/cid" xmlns:w16="http://schemas.microsoft.com/office/word/2018/wordml" xmlns:w16sdtdh="http://schemas.microsoft.com/office/word/2020/wordml/sdtdatahash" xmlns:w16se="http://schemas.microsoft.com/office/word/2015/wordml/symex" xmlns:wpg="http://schemas.microsoft.com/office/word/2010/wordprocessingGroup" xmlns:wpi="http://schemas.microsoft.com/office/word/2010/wordprocessingInk" xmlns:wne="http://schemas.microsoft.com/office/word/2006/wordml" xmlns:wps="http://schemas.microsoft.com/office/word/2010/wordprocessingShape" mc:Ignorable="w14 w15 w16se w16cid w16 w16cex w16sdtdh wp14">
   <w:body>
     <w:p>
       <w:pPr>
         <w:spacing w:after="0"/>
       </w:pPr>
       <w:r>
-        <w:t>Jake Bowers</w:t>
-      </w:r>
-    </w:p>
-    <w:p>
-      <w:pPr>
-        <w:spacing w:after="0"/>
-      </w:pPr>
-      <w:r>
-        <w:t>Associate Professor</w:t>
-      </w:r>
-    </w:p>
-    <w:p>
-      <w:pPr>
-        <w:spacing w:after="0"/>
-      </w:pPr>
-      <w:r>
-        <w:t>University of Illinois at Urbana</w:t>
-      </w:r>
-      <w:r>
-        <w:t>-</w:t>
-      </w:r>
-      <w:r>
-        <w:t>Champaign</w:t>
+        <w:t>Michelle Dion</w:t>
+      </w:r>
+    </w:p>
+    <w:p>
+      <w:pPr>
+        <w:spacing w:after="0"/>
+      </w:pPr>
+      <w:r>
+        <w:t>Professor</w:t>
+      </w:r>
+    </w:p>
+    <w:p>
+      <w:pPr>
+        <w:spacing w:after="0"/>
+      </w:pPr>
+      <w:r>
+        <w:t>McMaster University</w:t>
       </w:r>
     </w:p>
     <w:p>
@@ -41,7 +35,7 @@
           <w:rPr>
             <w:rStyle w:val="Hyperlink"/>
           </w:rPr>
-          <w:t>jwbowers@illinois.edu</w:t>
+          <w:t>dionm@mcmaster.ca</w:t>
         </w:r>
       </w:hyperlink>
     </w:p>
@@ -50,13 +44,58 @@
         <w:spacing w:after="0"/>
       </w:pPr>
       <w:r>
-        <w:t>(217) 333-3881</w:t>
-      </w:r>
-    </w:p>
-    <w:p>
-      <w:pPr>
-        <w:pStyle w:val="Default"/>
-      </w:pPr>
+        <w:t>(</w:t>
+      </w:r>
+      <w:r>
+        <w:t>905</w:t>
+      </w:r>
+      <w:r>
+        <w:t xml:space="preserve">) </w:t>
+      </w:r>
+      <w:r>
+        <w:t>525</w:t>
+      </w:r>
+      <w:r>
+        <w:t>-</w:t>
+      </w:r>
+      <w:r>
+        <w:t>9140</w:t>
+      </w:r>
+    </w:p>
+    <w:p>
+      <w:pPr>
+        <w:spacing w:after="0"/>
+      </w:pPr>
+    </w:p>
+    <w:p>
+      <w:pPr>
+        <w:spacing w:after="0"/>
+      </w:pPr>
+      <w:r>
+        <w:t>Jake Bowers</w:t>
+      </w:r>
+    </w:p>
+    <w:p>
+      <w:pPr>
+        <w:spacing w:after="0"/>
+      </w:pPr>
+      <w:r>
+        <w:t>Associate Professor</w:t>
+      </w:r>
+    </w:p>
+    <w:p>
+      <w:pPr>
+        <w:spacing w:after="0"/>
+      </w:pPr>
+      <w:r>
+        <w:t>University of Illinois at Urbana</w:t>
+      </w:r>
+      <w:r>
+        <w:t>-</w:t>
+      </w:r>
+      <w:r>
+        <w:t>Champaign</w:t>
+      </w:r>
     </w:p>
     <w:p>
       <w:pPr>
@@ -64,66 +103,37 @@
         <w:rPr>
           <w:lang w:val="fr-FR"/>
         </w:rPr>
-      </w:pPr>
-      <w:r>
-        <w:rPr>
-          <w:lang w:val="fr-FR"/>
-        </w:rPr>
-        <w:t>Gisela Sin</w:t>
-      </w:r>
-    </w:p>
-    <w:p>
-      <w:pPr>
-        <w:spacing w:after="0"/>
-        <w:rPr>
-          <w:lang w:val="fr-FR"/>
-        </w:rPr>
-      </w:pPr>
-      <w:r>
-        <w:rPr>
-          <w:lang w:val="fr-FR"/>
-        </w:rPr>
-        <w:t>Associate Professor</w:t>
-      </w:r>
-    </w:p>
-    <w:p>
-      <w:pPr>
-        <w:spacing w:after="0"/>
-      </w:pPr>
-      <w:r>
-        <w:t>University of Illinois at Urbana</w:t>
-      </w:r>
-      <w:r>
-        <w:t>-C</w:t>
-      </w:r>
-      <w:r>
-        <w:t>hampaign</w:t>
-      </w:r>
-    </w:p>
-    <w:p>
-      <w:pPr>
-        <w:spacing w:after="0"/>
       </w:pPr>
       <w:hyperlink r:id="rId5" w:history="1">
         <w:r>
           <w:rPr>
             <w:rStyle w:val="Hyperlink"/>
+            <w:lang w:val="fr-FR"/>
           </w:rPr>
-          <w:t>gsin@illinois.edu</w:t>
+          <w:t>jwbowers@illinois.edu</w:t>
         </w:r>
       </w:hyperlink>
     </w:p>
     <w:p>
       <w:pPr>
         <w:spacing w:after="0"/>
-      </w:pPr>
-      <w:r>
+        <w:rPr>
+          <w:lang w:val="fr-FR"/>
+        </w:rPr>
+      </w:pPr>
+      <w:r>
+        <w:rPr>
+          <w:lang w:val="fr-FR"/>
+        </w:rPr>
         <w:t>(217) 333-3881</w:t>
       </w:r>
     </w:p>
     <w:p>
       <w:pPr>
-        <w:spacing w:after="0"/>
+        <w:pStyle w:val="Default"/>
+        <w:rPr>
+          <w:lang w:val="fr-FR"/>
+        </w:rPr>
       </w:pPr>
     </w:p>
     <w:p>
@@ -188,7 +198,7 @@
 </file>
 
 <file path=word/styles.xml><?xml version="1.0" encoding="utf-8"?>
-<w:styles xmlns:mc="http://schemas.openxmlformats.org/markup-compatibility/2006" xmlns:r="http://schemas.openxmlformats.org/officeDocument/2006/relationships" xmlns:w="http://schemas.openxmlformats.org/wordprocessingml/2006/main" xmlns:w14="http://schemas.microsoft.com/office/word/2010/wordml" xmlns:w15="http://schemas.microsoft.com/office/word/2012/wordml" xmlns:w16cex="http://schemas.microsoft.com/office/word/2018/wordml/cex" xmlns:w16cid="http://schemas.microsoft.com/office/word/2016/wordml/cid" xmlns:w16="http://schemas.microsoft.com/office/word/2018/wordml" xmlns:w16se="http://schemas.microsoft.com/office/word/2015/wordml/symex" mc:Ignorable="w14 w15 w16se w16cid w16 w16cex">
+<w:styles xmlns:mc="http://schemas.openxmlformats.org/markup-compatibility/2006" xmlns:r="http://schemas.openxmlformats.org/officeDocument/2006/relationships" xmlns:w="http://schemas.openxmlformats.org/wordprocessingml/2006/main" xmlns:w14="http://schemas.microsoft.com/office/word/2010/wordml" xmlns:w15="http://schemas.microsoft.com/office/word/2012/wordml" xmlns:w16cex="http://schemas.microsoft.com/office/word/2018/wordml/cex" xmlns:w16cid="http://schemas.microsoft.com/office/word/2016/wordml/cid" xmlns:w16="http://schemas.microsoft.com/office/word/2018/wordml" xmlns:w16sdtdh="http://schemas.microsoft.com/office/word/2020/wordml/sdtdatahash" xmlns:w16se="http://schemas.microsoft.com/office/word/2015/wordml/symex" mc:Ignorable="w14 w15 w16se w16cid w16 w16cex w16sdtdh">
   <w:docDefaults>
     <w:rPrDefault>
       <w:rPr>

</xml_diff>